<commit_message>
<G76-101> #comment Updating the ESINF Report [Documentation]
</commit_message>
<xml_diff>
--- a/ESINF/Relatorio_ESINF_Sprint2.docx
+++ b/ESINF/Relatorio_ESINF_Sprint2.docx
@@ -10,6 +10,8 @@
           <w:szCs w:val="20"/>
         </w:rPr>
       </w:pPr>
+      <w:bookmarkStart w:id="0" w:name="_Hlk89602255"/>
+      <w:bookmarkEnd w:id="0"/>
       <w:r>
         <w:rPr>
           <w:sz w:val="20"/>
@@ -854,7 +856,15 @@
         <w:t xml:space="preserve"> </w:t>
       </w:r>
       <w:r>
-        <w:t>Com isto conseguimos ver que cada uma destas linhas têm complexidade temporal de O(1), porque apenas serão executados uma vez.</w:t>
+        <w:t xml:space="preserve">Com isto conseguimos ver que cada uma destas linhas têm complexidade temporal de </w:t>
+      </w:r>
+      <w:proofErr w:type="gramStart"/>
+      <w:r>
+        <w:t>O(</w:t>
+      </w:r>
+      <w:proofErr w:type="gramEnd"/>
+      <w:r>
+        <w:t>1), porque apenas serão executados uma vez.</w:t>
       </w:r>
     </w:p>
     <w:p>
@@ -1065,12 +1075,21 @@
       <w:r>
         <w:t xml:space="preserve">Como isso temos </w:t>
       </w:r>
-      <w:r>
-        <w:rPr>
-          <w:b/>
-          <w:bCs/>
-        </w:rPr>
-        <w:t xml:space="preserve">O(1) </w:t>
+      <w:proofErr w:type="gramStart"/>
+      <w:r>
+        <w:rPr>
+          <w:b/>
+          <w:bCs/>
+        </w:rPr>
+        <w:t>O(</w:t>
+      </w:r>
+      <w:proofErr w:type="gramEnd"/>
+      <w:r>
+        <w:rPr>
+          <w:b/>
+          <w:bCs/>
+        </w:rPr>
+        <w:t xml:space="preserve">1) </w:t>
       </w:r>
       <w:r>
         <w:t xml:space="preserve">do </w:t>
@@ -1116,8 +1135,13 @@
         <w:t>segundo</w:t>
       </w:r>
       <w:r>
-        <w:t>. Logo O(</w:t>
-      </w:r>
+        <w:t xml:space="preserve">. Logo </w:t>
+      </w:r>
+      <w:proofErr w:type="gramStart"/>
+      <w:r>
+        <w:t>O(</w:t>
+      </w:r>
+      <w:proofErr w:type="gramEnd"/>
       <w:r>
         <w:t xml:space="preserve">1+ </w:t>
       </w:r>
@@ -1280,22 +1304,7 @@
         <w:t xml:space="preserve"> a criar os nodes e a inseri</w:t>
       </w:r>
       <w:r>
-        <w:t xml:space="preserve">-los numa lista, podemos observar que terá complexidade temporal O(n), já que este método </w:t>
-      </w:r>
-      <w:r>
-        <w:t>ser</w:t>
-      </w:r>
-      <w:r>
-        <w:t>á</w:t>
-      </w:r>
-      <w:r>
-        <w:t xml:space="preserve"> execut</w:t>
-      </w:r>
-      <w:r>
-        <w:t>o</w:t>
-      </w:r>
-      <w:r>
-        <w:t xml:space="preserve"> tantas vezes quantas houver linhas no </w:t>
+        <w:t xml:space="preserve">-los numa lista, podemos observar que terá complexidade temporal O(n), já que este método será executo tantas vezes quantas houver linhas no </w:t>
       </w:r>
       <w:proofErr w:type="spellStart"/>
       <w:r>
@@ -1528,13 +1537,7 @@
         <w:jc w:val="both"/>
       </w:pPr>
       <w:r>
-        <w:t>De seguida vamos calcular o eixo a ser comparado (x ou y no caso da 2DTree)</w:t>
-      </w:r>
-      <w:r>
-        <w:t>.</w:t>
-      </w:r>
-      <w:r>
-        <w:t xml:space="preserve"> Isto acontece, já que de forma à </w:t>
+        <w:t xml:space="preserve">De seguida vamos calcular o eixo a ser comparado (x ou y no caso da 2DTree). Isto acontece, já que de forma à </w:t>
       </w:r>
       <w:proofErr w:type="spellStart"/>
       <w:r>
@@ -1546,19 +1549,7 @@
       </w:r>
       <w:r>
         <w:lastRenderedPageBreak/>
-        <w:t xml:space="preserve">mediana será obtida através da lista ordenada por x (caso seja o nível seja par) ou y </w:t>
-      </w:r>
-      <w:r>
-        <w:t>(caso seja o nível</w:t>
-      </w:r>
-      <w:r>
-        <w:t xml:space="preserve"> seja ímpar</w:t>
-      </w:r>
-      <w:r>
-        <w:t>)</w:t>
-      </w:r>
-      <w:r>
-        <w:t>. Esta ordenação será repetida até não haver mais nodes a serem inseridos.</w:t>
+        <w:t>mediana será obtida através da lista ordenada por x (caso seja o nível seja par) ou y (caso seja o nível seja ímpar). Esta ordenação será repetida até não haver mais nodes a serem inseridos.</w:t>
       </w:r>
     </w:p>
     <w:p>
@@ -1709,10 +1700,7 @@
         <w:jc w:val="both"/>
       </w:pPr>
       <w:r>
-        <w:t xml:space="preserve">Caso </w:t>
-      </w:r>
-      <w:r>
-        <w:t xml:space="preserve">seja apenas 2, iremos comparar o eixo para ver de que lado iremos adicionar os nodes. Caso O eixo seja o x iremos adicionar à folha à direita, caso seja o </w:t>
+        <w:t xml:space="preserve">Caso seja apenas 2, iremos comparar o eixo para ver de que lado iremos adicionar os nodes. Caso O eixo seja o x iremos adicionar à folha à direita, caso seja o </w:t>
       </w:r>
       <w:r>
         <w:t>y iremos adicionar à folha à esquerda.</w:t>
@@ -1817,12 +1805,25 @@
         <w:t xml:space="preserve">), já que utilizamos o método </w:t>
       </w:r>
       <w:proofErr w:type="spellStart"/>
+      <w:proofErr w:type="gramStart"/>
       <w:r>
         <w:t>Collections.sort</w:t>
       </w:r>
       <w:proofErr w:type="spellEnd"/>
       <w:r>
-        <w:t xml:space="preserve"> . Com isto tudo chegamos à conclusão que o procedimento para chegar à solução da US201 tem complexidade temporal O(n + </w:t>
+        <w:t xml:space="preserve"> .</w:t>
+      </w:r>
+      <w:proofErr w:type="gramEnd"/>
+      <w:r>
+        <w:t xml:space="preserve"> Com isto tudo chegamos à conclusão que o procedimento para chegar à solução da US201 tem complexidade temporal </w:t>
+      </w:r>
+      <w:proofErr w:type="gramStart"/>
+      <w:r>
+        <w:t>O(</w:t>
+      </w:r>
+      <w:proofErr w:type="gramEnd"/>
+      <w:r>
+        <w:t xml:space="preserve">n + </w:t>
       </w:r>
       <w:proofErr w:type="spellStart"/>
       <w:r>
@@ -1868,14 +1869,7 @@
           <w:b/>
           <w:bCs/>
         </w:rPr>
-        <w:t xml:space="preserve">Complexidade temporal: </w:t>
-      </w:r>
-      <w:r>
-        <w:rPr>
-          <w:b/>
-          <w:bCs/>
-        </w:rPr>
-        <w:t>O(</w:t>
+        <w:t>Complexidade temporal: O(</w:t>
       </w:r>
       <w:proofErr w:type="spellStart"/>
       <w:r>
@@ -1900,6 +1894,410 @@
         </w:rPr>
         <w:t>.</w:t>
       </w:r>
+    </w:p>
+    <w:p>
+      <w:pPr>
+        <w:jc w:val="both"/>
+        <w:rPr>
+          <w:b/>
+          <w:bCs/>
+        </w:rPr>
+      </w:pPr>
+    </w:p>
+    <w:p>
+      <w:pPr>
+        <w:jc w:val="both"/>
+        <w:rPr>
+          <w:b/>
+          <w:bCs/>
+        </w:rPr>
+      </w:pPr>
+      <w:r>
+        <w:rPr>
+          <w:b/>
+          <w:bCs/>
+        </w:rPr>
+        <w:t>US202</w:t>
+      </w:r>
+    </w:p>
+    <w:p>
+      <w:pPr>
+        <w:jc w:val="both"/>
+        <w:rPr>
+          <w:b/>
+          <w:bCs/>
+        </w:rPr>
+      </w:pPr>
+      <w:proofErr w:type="spellStart"/>
+      <w:r>
+        <w:rPr>
+          <w:b/>
+          <w:bCs/>
+        </w:rPr>
+        <w:t>Class</w:t>
+      </w:r>
+      <w:proofErr w:type="spellEnd"/>
+      <w:r>
+        <w:rPr>
+          <w:b/>
+          <w:bCs/>
+        </w:rPr>
+        <w:t xml:space="preserve"> </w:t>
+      </w:r>
+      <w:proofErr w:type="spellStart"/>
+      <w:r>
+        <w:rPr>
+          <w:b/>
+          <w:bCs/>
+        </w:rPr>
+        <w:t>Diagram</w:t>
+      </w:r>
+      <w:proofErr w:type="spellEnd"/>
+    </w:p>
+    <w:p>
+      <w:pPr>
+        <w:jc w:val="both"/>
+      </w:pPr>
+      <w:r>
+        <w:rPr>
+          <w:b/>
+          <w:bCs/>
+        </w:rPr>
+        <w:drawing>
+          <wp:inline distT="0" distB="0" distL="0" distR="0" wp14:anchorId="7B77384A" wp14:editId="10901C46">
+            <wp:extent cx="6313170" cy="1981010"/>
+            <wp:effectExtent l="0" t="0" r="0" b="635"/>
+            <wp:docPr id="3" name="Gráfico 3"/>
+            <wp:cNvGraphicFramePr>
+              <a:graphicFrameLocks xmlns:a="http://schemas.openxmlformats.org/drawingml/2006/main" noChangeAspect="1"/>
+            </wp:cNvGraphicFramePr>
+            <a:graphic xmlns:a="http://schemas.openxmlformats.org/drawingml/2006/main">
+              <a:graphicData uri="http://schemas.openxmlformats.org/drawingml/2006/picture">
+                <pic:pic xmlns:pic="http://schemas.openxmlformats.org/drawingml/2006/picture">
+                  <pic:nvPicPr>
+                    <pic:cNvPr id="1" name=""/>
+                    <pic:cNvPicPr/>
+                  </pic:nvPicPr>
+                  <pic:blipFill>
+                    <a:blip r:embed="rId12">
+                      <a:extLst>
+                        <a:ext uri="{96DAC541-7B7A-43D3-8B79-37D633B846F1}">
+                          <asvg:svgBlip xmlns:asvg="http://schemas.microsoft.com/office/drawing/2016/SVG/main" r:embed="rId13"/>
+                        </a:ext>
+                      </a:extLst>
+                    </a:blip>
+                    <a:stretch>
+                      <a:fillRect/>
+                    </a:stretch>
+                  </pic:blipFill>
+                  <pic:spPr>
+                    <a:xfrm>
+                      <a:off x="0" y="0"/>
+                      <a:ext cx="6325802" cy="1984974"/>
+                    </a:xfrm>
+                    <a:prstGeom prst="rect">
+                      <a:avLst/>
+                    </a:prstGeom>
+                  </pic:spPr>
+                </pic:pic>
+              </a:graphicData>
+            </a:graphic>
+          </wp:inline>
+        </w:drawing>
+      </w:r>
+    </w:p>
+    <w:p>
+      <w:pPr>
+        <w:jc w:val="both"/>
+      </w:pPr>
+      <w:r>
+        <w:t xml:space="preserve">O </w:t>
+      </w:r>
+      <w:proofErr w:type="spellStart"/>
+      <w:r>
+        <w:t>class</w:t>
+      </w:r>
+      <w:proofErr w:type="spellEnd"/>
+      <w:r>
+        <w:t xml:space="preserve"> </w:t>
+      </w:r>
+      <w:proofErr w:type="spellStart"/>
+      <w:r>
+        <w:t>diagram</w:t>
+      </w:r>
+      <w:proofErr w:type="spellEnd"/>
+      <w:r>
+        <w:t xml:space="preserve"> desta US basicamente junta a </w:t>
+      </w:r>
+      <w:proofErr w:type="spellStart"/>
+      <w:r>
+        <w:t>KDTree</w:t>
+      </w:r>
+      <w:proofErr w:type="spellEnd"/>
+      <w:r>
+        <w:t xml:space="preserve">, os </w:t>
+      </w:r>
+      <w:proofErr w:type="spellStart"/>
+      <w:r>
+        <w:t>Ports</w:t>
+      </w:r>
+      <w:proofErr w:type="spellEnd"/>
+      <w:r>
+        <w:t xml:space="preserve"> e os </w:t>
+      </w:r>
+      <w:proofErr w:type="spellStart"/>
+      <w:r>
+        <w:t>Ships</w:t>
+      </w:r>
+      <w:proofErr w:type="spellEnd"/>
+      <w:r>
+        <w:t xml:space="preserve">, em que os </w:t>
+      </w:r>
+      <w:proofErr w:type="spellStart"/>
+      <w:r>
+        <w:t>ports</w:t>
+      </w:r>
+      <w:proofErr w:type="spellEnd"/>
+      <w:r>
+        <w:t xml:space="preserve"> e os </w:t>
+      </w:r>
+      <w:proofErr w:type="spellStart"/>
+      <w:r>
+        <w:t>ships</w:t>
+      </w:r>
+      <w:proofErr w:type="spellEnd"/>
+      <w:r>
+        <w:t xml:space="preserve"> vão utilizar as suas coordenadas de latitude e longitude para serem feitas pesquisas na </w:t>
+      </w:r>
+      <w:proofErr w:type="spellStart"/>
+      <w:r>
+        <w:t>kd</w:t>
+      </w:r>
+      <w:proofErr w:type="spellEnd"/>
+      <w:r>
+        <w:t xml:space="preserve"> </w:t>
+      </w:r>
+      <w:proofErr w:type="spellStart"/>
+      <w:r>
+        <w:t>tree</w:t>
+      </w:r>
+      <w:proofErr w:type="spellEnd"/>
+      <w:r>
+        <w:t>.</w:t>
+      </w:r>
+    </w:p>
+    <w:p>
+      <w:pPr>
+        <w:jc w:val="both"/>
+        <w:rPr>
+          <w:b/>
+          <w:bCs/>
+        </w:rPr>
+      </w:pPr>
+      <w:proofErr w:type="spellStart"/>
+      <w:r>
+        <w:rPr>
+          <w:b/>
+          <w:bCs/>
+        </w:rPr>
+        <w:t>findShipDynamicUsingCallSign</w:t>
+      </w:r>
+      <w:proofErr w:type="spellEnd"/>
+    </w:p>
+    <w:p>
+      <w:r>
+        <w:rPr>
+          <w:noProof/>
+        </w:rPr>
+        <w:drawing>
+          <wp:inline distT="0" distB="0" distL="0" distR="0" wp14:anchorId="569595AD" wp14:editId="439BE344">
+            <wp:extent cx="5400040" cy="1886585"/>
+            <wp:effectExtent l="0" t="0" r="0" b="0"/>
+            <wp:docPr id="2" name="Imagem 2" descr="Uma imagem com texto&#10;&#10;Descrição gerada automaticamente"/>
+            <wp:cNvGraphicFramePr>
+              <a:graphicFrameLocks xmlns:a="http://schemas.openxmlformats.org/drawingml/2006/main" noChangeAspect="1"/>
+            </wp:cNvGraphicFramePr>
+            <a:graphic xmlns:a="http://schemas.openxmlformats.org/drawingml/2006/main">
+              <a:graphicData uri="http://schemas.openxmlformats.org/drawingml/2006/picture">
+                <pic:pic xmlns:pic="http://schemas.openxmlformats.org/drawingml/2006/picture">
+                  <pic:nvPicPr>
+                    <pic:cNvPr id="1" name="Imagem 1" descr="Uma imagem com texto&#10;&#10;Descrição gerada automaticamente"/>
+                    <pic:cNvPicPr/>
+                  </pic:nvPicPr>
+                  <pic:blipFill>
+                    <a:blip r:embed="rId14"/>
+                    <a:stretch>
+                      <a:fillRect/>
+                    </a:stretch>
+                  </pic:blipFill>
+                  <pic:spPr>
+                    <a:xfrm>
+                      <a:off x="0" y="0"/>
+                      <a:ext cx="5400040" cy="1886585"/>
+                    </a:xfrm>
+                    <a:prstGeom prst="rect">
+                      <a:avLst/>
+                    </a:prstGeom>
+                  </pic:spPr>
+                </pic:pic>
+              </a:graphicData>
+            </a:graphic>
+          </wp:inline>
+        </w:drawing>
+      </w:r>
+    </w:p>
+    <w:p>
+      <w:r>
+        <w:t xml:space="preserve">O método utilizado percorre todos os </w:t>
+      </w:r>
+      <w:proofErr w:type="spellStart"/>
+      <w:r>
+        <w:t>ships</w:t>
+      </w:r>
+      <w:proofErr w:type="spellEnd"/>
+      <w:r>
+        <w:t xml:space="preserve"> ate encontrar o certo e depois percorre todas as suas mensagens ate encontrar a correta por isso tem complexidade temporal de O(n</w:t>
+      </w:r>
+      <w:proofErr w:type="gramStart"/>
+      <w:r>
+        <w:t>)(</w:t>
+      </w:r>
+      <w:proofErr w:type="gramEnd"/>
+      <w:r>
+        <w:t xml:space="preserve">numero de </w:t>
+      </w:r>
+      <w:proofErr w:type="spellStart"/>
+      <w:r>
+        <w:t>ships</w:t>
+      </w:r>
+      <w:proofErr w:type="spellEnd"/>
+      <w:r>
+        <w:t>) *o(n)(numero de mensagens) no pior caso.</w:t>
+      </w:r>
+    </w:p>
+    <w:p/>
+    <w:p>
+      <w:proofErr w:type="spellStart"/>
+      <w:r>
+        <w:rPr>
+          <w:b/>
+          <w:bCs/>
+        </w:rPr>
+        <w:lastRenderedPageBreak/>
+        <w:t>findNearestNeighbour</w:t>
+      </w:r>
+      <w:proofErr w:type="spellEnd"/>
+    </w:p>
+    <w:p>
+      <w:r>
+        <w:rPr>
+          <w:noProof/>
+        </w:rPr>
+        <w:drawing>
+          <wp:inline distT="0" distB="0" distL="0" distR="0" wp14:anchorId="39371B8F" wp14:editId="1228FE84">
+            <wp:extent cx="5400040" cy="4270375"/>
+            <wp:effectExtent l="0" t="0" r="0" b="0"/>
+            <wp:docPr id="5" name="Imagem 5" descr="Uma imagem com texto&#10;&#10;Descrição gerada automaticamente"/>
+            <wp:cNvGraphicFramePr>
+              <a:graphicFrameLocks xmlns:a="http://schemas.openxmlformats.org/drawingml/2006/main" noChangeAspect="1"/>
+            </wp:cNvGraphicFramePr>
+            <a:graphic xmlns:a="http://schemas.openxmlformats.org/drawingml/2006/main">
+              <a:graphicData uri="http://schemas.openxmlformats.org/drawingml/2006/picture">
+                <pic:pic xmlns:pic="http://schemas.openxmlformats.org/drawingml/2006/picture">
+                  <pic:nvPicPr>
+                    <pic:cNvPr id="2" name="Imagem 2" descr="Uma imagem com texto&#10;&#10;Descrição gerada automaticamente"/>
+                    <pic:cNvPicPr/>
+                  </pic:nvPicPr>
+                  <pic:blipFill>
+                    <a:blip r:embed="rId15"/>
+                    <a:stretch>
+                      <a:fillRect/>
+                    </a:stretch>
+                  </pic:blipFill>
+                  <pic:spPr>
+                    <a:xfrm>
+                      <a:off x="0" y="0"/>
+                      <a:ext cx="5400040" cy="4270375"/>
+                    </a:xfrm>
+                    <a:prstGeom prst="rect">
+                      <a:avLst/>
+                    </a:prstGeom>
+                  </pic:spPr>
+                </pic:pic>
+              </a:graphicData>
+            </a:graphic>
+          </wp:inline>
+        </w:drawing>
+      </w:r>
+    </w:p>
+    <w:p>
+      <w:r>
+        <w:t xml:space="preserve">O método </w:t>
+      </w:r>
+      <w:proofErr w:type="spellStart"/>
+      <w:proofErr w:type="gramStart"/>
+      <w:r>
+        <w:t>find</w:t>
+      </w:r>
+      <w:r>
+        <w:t>N</w:t>
+      </w:r>
+      <w:r>
+        <w:t>earest</w:t>
+      </w:r>
+      <w:r>
+        <w:t>N</w:t>
+      </w:r>
+      <w:r>
+        <w:t>eighbour</w:t>
+      </w:r>
+      <w:r>
+        <w:t>,vai</w:t>
+      </w:r>
+      <w:proofErr w:type="spellEnd"/>
+      <w:proofErr w:type="gramEnd"/>
+      <w:r>
+        <w:t xml:space="preserve"> percorrer uma KD-</w:t>
+      </w:r>
+      <w:proofErr w:type="spellStart"/>
+      <w:r>
+        <w:t>Tree</w:t>
+      </w:r>
+      <w:proofErr w:type="spellEnd"/>
+      <w:r>
+        <w:t xml:space="preserve"> de forma recursiva comparando a distancia de cada ponto ao ponto desejado, e verificando se o resto dos pontos podem ser maiores ou menores, parando quando não podem ser menores</w:t>
+      </w:r>
+      <w:r>
+        <w:t xml:space="preserve"> te</w:t>
+      </w:r>
+      <w:r>
+        <w:t>ndo</w:t>
+      </w:r>
+      <w:r>
+        <w:t xml:space="preserve"> no p</w:t>
+      </w:r>
+      <w:r>
+        <w:t xml:space="preserve">ior caso complexidade temporal de </w:t>
+      </w:r>
+      <w:r>
+        <w:t>O</w:t>
+      </w:r>
+      <w:r>
+        <w:t>(n),mas apenas no pior caso, mas tendo no melhor caso O(log n)</w:t>
+      </w:r>
+      <w:r>
+        <w:t>.</w:t>
+      </w:r>
+    </w:p>
+    <w:p/>
+    <w:p>
+      <w:pPr>
+        <w:jc w:val="both"/>
+        <w:rPr>
+          <w:b/>
+          <w:bCs/>
+        </w:rPr>
+      </w:pPr>
     </w:p>
     <w:sectPr>
       <w:pgSz w:w="11906" w:h="16838"/>

</xml_diff>